<commit_message>
Update Tervezesi_dokumentacio (Automatikusan helyreállítva).docx
</commit_message>
<xml_diff>
--- a/Tervezesi_dokumentacio (Automatikusan helyreállítva).docx
+++ b/Tervezesi_dokumentacio (Automatikusan helyreállítva).docx
@@ -692,7 +692,21 @@
         <w:rPr>
           <w:rFonts w:ascii="Times New Roman" w:hAnsi="Times New Roman" w:cs="Times New Roman"/>
         </w:rPr>
-        <w:t xml:space="preserve">, nyertes_id, </w:t>
+        <w:t xml:space="preserve">, </w:t>
+      </w:r>
+      <w:r>
+        <w:rPr>
+          <w:rFonts w:ascii="Times New Roman" w:hAnsi="Times New Roman" w:cs="Times New Roman"/>
+          <w:i/>
+          <w:iCs/>
+        </w:rPr>
+        <w:t>nyertes_id</w:t>
+      </w:r>
+      <w:r>
+        <w:rPr>
+          <w:rFonts w:ascii="Times New Roman" w:hAnsi="Times New Roman" w:cs="Times New Roman"/>
+        </w:rPr>
+        <w:t xml:space="preserve">, </w:t>
       </w:r>
       <w:r>
         <w:rPr>

</xml_diff>